<commit_message>
Controllers Y  Services Crud
Controllers Y  Services Crud, aun faltan algunos controladores
</commit_message>
<xml_diff>
--- a/Requisitos/Orden de Acción en Proyecto final.docx
+++ b/Requisitos/Orden de Acción en Proyecto final.docx
@@ -8,6 +8,9 @@
         <w:jc w:val="center"/>
       </w:pPr>
       <w:r>
+        <w:t xml:space="preserve"> </w:t>
+      </w:r>
+      <w:r>
         <w:t>Orden de Acción en Proyecto final.</w:t>
       </w:r>
     </w:p>
@@ -20,15 +23,7 @@
         </w:numPr>
       </w:pPr>
       <w:r>
-        <w:t xml:space="preserve">Finalizar lado </w:t>
-      </w:r>
-      <w:proofErr w:type="spellStart"/>
-      <w:r>
-        <w:t>backend</w:t>
-      </w:r>
-      <w:proofErr w:type="spellEnd"/>
-      <w:r>
-        <w:t>:</w:t>
+        <w:t>Finalizar lado backend:</w:t>
       </w:r>
     </w:p>
     <w:p>
@@ -38,17 +33,15 @@
           <w:ilvl w:val="1"/>
           <w:numId w:val="1"/>
         </w:numPr>
-      </w:pPr>
-      <w:r>
-        <w:t xml:space="preserve">Crear los </w:t>
-      </w:r>
-      <w:proofErr w:type="spellStart"/>
-      <w:r>
-        <w:t>Dto</w:t>
-      </w:r>
-      <w:proofErr w:type="spellEnd"/>
-      <w:r>
-        <w:t xml:space="preserve"> de Todas Las entidades</w:t>
+        <w:rPr>
+          <w:highlight w:val="yellow"/>
+        </w:rPr>
+      </w:pPr>
+      <w:r>
+        <w:rPr>
+          <w:highlight w:val="yellow"/>
+        </w:rPr>
+        <w:t>Crear los Dto de Todas Las entidades</w:t>
       </w:r>
     </w:p>
     <w:p>
@@ -60,13 +53,8 @@
         </w:numPr>
       </w:pPr>
       <w:r>
-        <w:t xml:space="preserve">Creación de servicios y </w:t>
-      </w:r>
-      <w:proofErr w:type="spellStart"/>
-      <w:r>
-        <w:t>Crud</w:t>
-      </w:r>
-      <w:proofErr w:type="spellEnd"/>
+        <w:t>Gestionar Excepciones</w:t>
+      </w:r>
     </w:p>
     <w:p>
       <w:pPr>
@@ -75,9 +63,15 @@
           <w:ilvl w:val="1"/>
           <w:numId w:val="1"/>
         </w:numPr>
-      </w:pPr>
-      <w:r>
-        <w:t>Gestionar Excepciones</w:t>
+        <w:rPr>
+          <w:highlight w:val="yellow"/>
+        </w:rPr>
+      </w:pPr>
+      <w:r>
+        <w:rPr>
+          <w:highlight w:val="yellow"/>
+        </w:rPr>
+        <w:t>Creación de servicios y Crud</w:t>
       </w:r>
     </w:p>
     <w:p>
@@ -116,15 +110,7 @@
         </w:numPr>
       </w:pPr>
       <w:r>
-        <w:t xml:space="preserve">Implementar </w:t>
-      </w:r>
-      <w:proofErr w:type="spellStart"/>
-      <w:r>
-        <w:t>Swagger</w:t>
-      </w:r>
-      <w:proofErr w:type="spellEnd"/>
-      <w:r>
-        <w:t xml:space="preserve"> y Documentación</w:t>
+        <w:t>Implementar Swagger y Documentación</w:t>
       </w:r>
     </w:p>
     <w:p>
@@ -282,30 +268,14 @@
           <w:b/>
           <w:bCs/>
         </w:rPr>
-        <w:t xml:space="preserve">Aplicación de </w:t>
-      </w:r>
-      <w:proofErr w:type="gramStart"/>
+        <w:t>Aplicación de Escritorio</w:t>
+      </w:r>
       <w:r>
         <w:rPr>
           <w:b/>
           <w:bCs/>
         </w:rPr>
-        <w:t>Escritorio</w:t>
-      </w:r>
-      <w:r>
-        <w:rPr>
-          <w:b/>
-          <w:bCs/>
-        </w:rPr>
-        <w:t>(</w:t>
-      </w:r>
-      <w:proofErr w:type="gramEnd"/>
-      <w:r>
-        <w:rPr>
-          <w:b/>
-          <w:bCs/>
-        </w:rPr>
-        <w:t>APROBADO)</w:t>
+        <w:t>(APROBADO)</w:t>
       </w:r>
     </w:p>
     <w:p>
@@ -317,15 +287,7 @@
         </w:numPr>
       </w:pPr>
       <w:r>
-        <w:t xml:space="preserve">Form que permita avanzar en un par de pantallas y permita la gestión de La información (igual que la </w:t>
-      </w:r>
-      <w:proofErr w:type="gramStart"/>
-      <w:r>
-        <w:t>app</w:t>
-      </w:r>
-      <w:proofErr w:type="gramEnd"/>
-      <w:r>
-        <w:t>)</w:t>
+        <w:t>Form que permita avanzar en un par de pantallas y permita la gestión de La información (igual que la app)</w:t>
       </w:r>
     </w:p>
     <w:p>

</xml_diff>

<commit_message>
Usuarios y Register Pruebas
pruebas con Creacion De Usuarios
</commit_message>
<xml_diff>
--- a/Requisitos/Orden de Acción en Proyecto final.docx
+++ b/Requisitos/Orden de Acción en Proyecto final.docx
@@ -23,7 +23,15 @@
         </w:numPr>
       </w:pPr>
       <w:r>
-        <w:t>Finalizar lado backend:</w:t>
+        <w:t xml:space="preserve">Finalizar lado </w:t>
+      </w:r>
+      <w:proofErr w:type="spellStart"/>
+      <w:r>
+        <w:t>backend</w:t>
+      </w:r>
+      <w:proofErr w:type="spellEnd"/>
+      <w:r>
+        <w:t>:</w:t>
       </w:r>
     </w:p>
     <w:p>
@@ -41,37 +49,21 @@
         <w:rPr>
           <w:highlight w:val="yellow"/>
         </w:rPr>
-        <w:t>Crear los Dto de Todas Las entidades</w:t>
-      </w:r>
-    </w:p>
-    <w:p>
-      <w:pPr>
-        <w:pStyle w:val="Prrafodelista"/>
-        <w:numPr>
-          <w:ilvl w:val="1"/>
-          <w:numId w:val="1"/>
-        </w:numPr>
-      </w:pPr>
-      <w:r>
-        <w:t>Gestionar Excepciones</w:t>
-      </w:r>
-    </w:p>
-    <w:p>
-      <w:pPr>
-        <w:pStyle w:val="Prrafodelista"/>
-        <w:numPr>
-          <w:ilvl w:val="1"/>
-          <w:numId w:val="1"/>
-        </w:numPr>
+        <w:t xml:space="preserve">Crear los </w:t>
+      </w:r>
+      <w:proofErr w:type="spellStart"/>
+      <w:r>
         <w:rPr>
           <w:highlight w:val="yellow"/>
         </w:rPr>
-      </w:pPr>
+        <w:t>Dto</w:t>
+      </w:r>
+      <w:proofErr w:type="spellEnd"/>
       <w:r>
         <w:rPr>
           <w:highlight w:val="yellow"/>
         </w:rPr>
-        <w:t>Creación de servicios y Crud</w:t>
+        <w:t xml:space="preserve"> de Todas Las entidades</w:t>
       </w:r>
     </w:p>
     <w:p>
@@ -81,6 +73,41 @@
           <w:ilvl w:val="1"/>
           <w:numId w:val="1"/>
         </w:numPr>
+        <w:rPr>
+          <w:highlight w:val="yellow"/>
+        </w:rPr>
+      </w:pPr>
+      <w:r>
+        <w:rPr>
+          <w:highlight w:val="yellow"/>
+        </w:rPr>
+        <w:t>Gestionar Excepciones</w:t>
+      </w:r>
+    </w:p>
+    <w:p>
+      <w:pPr>
+        <w:pStyle w:val="Prrafodelista"/>
+        <w:numPr>
+          <w:ilvl w:val="1"/>
+          <w:numId w:val="1"/>
+        </w:numPr>
+      </w:pPr>
+      <w:r>
+        <w:t xml:space="preserve">Creación de servicios y </w:t>
+      </w:r>
+      <w:proofErr w:type="spellStart"/>
+      <w:r>
+        <w:t>Crud</w:t>
+      </w:r>
+      <w:proofErr w:type="spellEnd"/>
+    </w:p>
+    <w:p>
+      <w:pPr>
+        <w:pStyle w:val="Prrafodelista"/>
+        <w:numPr>
+          <w:ilvl w:val="1"/>
+          <w:numId w:val="1"/>
+        </w:numPr>
       </w:pPr>
       <w:r>
         <w:t>Crear Las Consultas Que Vayamos a necesitar</w:t>
@@ -110,7 +137,15 @@
         </w:numPr>
       </w:pPr>
       <w:r>
-        <w:t>Implementar Swagger y Documentación</w:t>
+        <w:t xml:space="preserve">Implementar </w:t>
+      </w:r>
+      <w:proofErr w:type="spellStart"/>
+      <w:r>
+        <w:t>Swagger</w:t>
+      </w:r>
+      <w:proofErr w:type="spellEnd"/>
+      <w:r>
+        <w:t xml:space="preserve"> y Documentación</w:t>
       </w:r>
     </w:p>
     <w:p>
@@ -268,14 +303,30 @@
           <w:b/>
           <w:bCs/>
         </w:rPr>
-        <w:t>Aplicación de Escritorio</w:t>
-      </w:r>
+        <w:t xml:space="preserve">Aplicación de </w:t>
+      </w:r>
+      <w:proofErr w:type="gramStart"/>
       <w:r>
         <w:rPr>
           <w:b/>
           <w:bCs/>
         </w:rPr>
-        <w:t>(APROBADO)</w:t>
+        <w:t>Escritorio</w:t>
+      </w:r>
+      <w:r>
+        <w:rPr>
+          <w:b/>
+          <w:bCs/>
+        </w:rPr>
+        <w:t>(</w:t>
+      </w:r>
+      <w:proofErr w:type="gramEnd"/>
+      <w:r>
+        <w:rPr>
+          <w:b/>
+          <w:bCs/>
+        </w:rPr>
+        <w:t>APROBADO)</w:t>
       </w:r>
     </w:p>
     <w:p>
@@ -287,7 +338,15 @@
         </w:numPr>
       </w:pPr>
       <w:r>
-        <w:t>Form que permita avanzar en un par de pantallas y permita la gestión de La información (igual que la app)</w:t>
+        <w:t xml:space="preserve">Form que permita avanzar en un par de pantallas y permita la gestión de La información (igual que la </w:t>
+      </w:r>
+      <w:proofErr w:type="gramStart"/>
+      <w:r>
+        <w:t>app</w:t>
+      </w:r>
+      <w:proofErr w:type="gramEnd"/>
+      <w:r>
+        <w:t>)</w:t>
       </w:r>
     </w:p>
     <w:p>

</xml_diff>